<commit_message>
[fix]: Edición del documento de Student #1.
</commit_message>
<xml_diff>
--- a/reports/D01/Student#1/03 Requirements - Student #1.docx
+++ b/reports/D01/Student#1/03 Requirements - Student #1.docx
@@ -345,12 +345,14 @@
                   </w:rPr>
                   <w:t xml:space="preserve"> </w:t>
                 </w:r>
+                <w:proofErr w:type="spellStart"/>
                 <w:r>
                   <w:rPr>
                     <w:rFonts w:asciiTheme="majorHAnsi" w:hAnsiTheme="majorHAnsi" w:cstheme="majorHAnsi"/>
                   </w:rPr>
                   <w:t>davguifer</w:t>
                 </w:r>
+                <w:proofErr w:type="spellEnd"/>
                 <w:r>
                   <w:rPr>
                     <w:rFonts w:asciiTheme="majorHAnsi" w:hAnsiTheme="majorHAnsi" w:cstheme="majorHAnsi"/>
@@ -479,18 +481,34 @@
                   </w:rPr>
                   <w:t xml:space="preserve"> </w:t>
                 </w:r>
+                <w:proofErr w:type="spellStart"/>
                 <w:r>
                   <w:rPr>
                     <w:rFonts w:asciiTheme="majorHAnsi" w:hAnsiTheme="majorHAnsi" w:cstheme="majorHAnsi"/>
                   </w:rPr>
                   <w:t>Desarrollador</w:t>
                 </w:r>
+                <w:proofErr w:type="spellEnd"/>
                 <w:r>
                   <w:rPr>
                     <w:rFonts w:asciiTheme="majorHAnsi" w:hAnsiTheme="majorHAnsi" w:cstheme="majorHAnsi"/>
                   </w:rPr>
-                  <w:t>, Manager</w:t>
+                  <w:t>,</w:t>
                 </w:r>
+                <w:r>
+                  <w:rPr>
+                    <w:rFonts w:asciiTheme="majorHAnsi" w:hAnsiTheme="majorHAnsi" w:cstheme="majorHAnsi"/>
+                  </w:rPr>
+                  <w:t xml:space="preserve"> </w:t>
+                </w:r>
+                <w:proofErr w:type="spellStart"/>
+                <w:r>
+                  <w:rPr>
+                    <w:rFonts w:asciiTheme="majorHAnsi" w:hAnsiTheme="majorHAnsi" w:cstheme="majorHAnsi"/>
+                  </w:rPr>
+                  <w:t>Gerente</w:t>
+                </w:r>
+                <w:proofErr w:type="spellEnd"/>
               </w:sdtContent>
             </w:sdt>
             <w:permEnd w:id="677970087"/>
@@ -574,11 +592,19 @@
                   </w:rPr>
                   <w:t xml:space="preserve"> </w:t>
                 </w:r>
+                <w:proofErr w:type="spellStart"/>
                 <w:r>
                   <w:rPr>
                     <w:rFonts w:asciiTheme="majorHAnsi" w:hAnsiTheme="majorHAnsi" w:cstheme="majorHAnsi"/>
                   </w:rPr>
-                  <w:t xml:space="preserve">Febrero </w:t>
+                  <w:t>Febrero</w:t>
+                </w:r>
+                <w:proofErr w:type="spellEnd"/>
+                <w:r>
+                  <w:rPr>
+                    <w:rFonts w:asciiTheme="majorHAnsi" w:hAnsiTheme="majorHAnsi" w:cstheme="majorHAnsi"/>
+                  </w:rPr>
+                  <w:t xml:space="preserve"> </w:t>
                 </w:r>
                 <w:r>
                   <w:rPr>
@@ -2939,7 +2965,19 @@
             <w:rPr>
               <w:rFonts w:asciiTheme="majorHAnsi" w:hAnsiTheme="majorHAnsi" w:cstheme="majorHAnsi"/>
             </w:rPr>
-            <w:t xml:space="preserve">    </w:t>
+            <w:t xml:space="preserve">  </w:t>
+          </w:r>
+          <w:r>
+            <w:rPr>
+              <w:rFonts w:asciiTheme="majorHAnsi" w:hAnsiTheme="majorHAnsi" w:cstheme="majorHAnsi"/>
+            </w:rPr>
+            <w:t>X</w:t>
+          </w:r>
+          <w:r>
+            <w:rPr>
+              <w:rFonts w:asciiTheme="majorHAnsi" w:hAnsiTheme="majorHAnsi" w:cstheme="majorHAnsi"/>
+            </w:rPr>
+            <w:t xml:space="preserve">  </w:t>
           </w:r>
         </w:sdtContent>
       </w:sdt>
@@ -2991,7 +3029,25 @@
             <w:rPr>
               <w:rFonts w:asciiTheme="majorHAnsi" w:hAnsiTheme="majorHAnsi" w:cstheme="majorHAnsi"/>
             </w:rPr>
-            <w:t xml:space="preserve">    </w:t>
+            <w:t xml:space="preserve">  </w:t>
+          </w:r>
+          <w:r>
+            <w:rPr>
+              <w:rFonts w:asciiTheme="majorHAnsi" w:hAnsiTheme="majorHAnsi" w:cstheme="majorHAnsi"/>
+            </w:rPr>
+            <w:t>X</w:t>
+          </w:r>
+          <w:r>
+            <w:rPr>
+              <w:rFonts w:asciiTheme="majorHAnsi" w:hAnsiTheme="majorHAnsi" w:cstheme="majorHAnsi"/>
+            </w:rPr>
+            <w:t xml:space="preserve"> </w:t>
+          </w:r>
+          <w:r>
+            <w:rPr>
+              <w:rFonts w:asciiTheme="majorHAnsi" w:hAnsiTheme="majorHAnsi" w:cstheme="majorHAnsi"/>
+            </w:rPr>
+            <w:t xml:space="preserve"> </w:t>
           </w:r>
         </w:sdtContent>
       </w:sdt>
@@ -6298,9 +6354,12 @@
     <w:rsid w:val="002408EA"/>
     <w:rsid w:val="002707DD"/>
     <w:rsid w:val="004901A6"/>
+    <w:rsid w:val="007424BA"/>
     <w:rsid w:val="007F55BF"/>
+    <w:rsid w:val="0083281C"/>
     <w:rsid w:val="009F3012"/>
     <w:rsid w:val="00BB4DEA"/>
+    <w:rsid w:val="00C83D9B"/>
   </w:rsids>
   <m:mathPr>
     <m:mathFont m:val="Cambria Math"/>

</xml_diff>